<commit_message>
(finish) last model apllication to deploy in live
</commit_message>
<xml_diff>
--- a/resources/templates/Dokpenindakan/beritaacara/ba-riksa.docx
+++ b/resources/templates/Dokpenindakan/beritaacara/ba-riksa.docx
@@ -3234,25 +3234,7 @@
                 <w:sz w:val="20"/>
                 <w:szCs w:val="20"/>
               </w:rPr>
-              <w:t>_</w:t>
-            </w:r>
-            <w:r>
-              <w:rPr>
-                <w:rFonts w:ascii="Arial" w:eastAsia="Times New Roman" w:hAnsi="Arial" w:cs="Arial"/>
-                <w:color w:val="000000" w:themeColor="text1"/>
-                <w:sz w:val="20"/>
-                <w:szCs w:val="20"/>
-              </w:rPr>
-              <w:t>nip</w:t>
-            </w:r>
-            <w:r>
-              <w:rPr>
-                <w:rFonts w:ascii="Arial" w:eastAsia="Times New Roman" w:hAnsi="Arial" w:cs="Arial"/>
-                <w:color w:val="000000" w:themeColor="text1"/>
-                <w:sz w:val="20"/>
-                <w:szCs w:val="20"/>
-              </w:rPr>
-              <w:t>}</w:t>
+              <w:t>_nip}</w:t>
             </w:r>
           </w:p>
         </w:tc>
@@ -3478,25 +3460,7 @@
                 <w:sz w:val="20"/>
                 <w:szCs w:val="20"/>
               </w:rPr>
-              <w:t>_</w:t>
-            </w:r>
-            <w:r>
-              <w:rPr>
-                <w:rFonts w:ascii="Arial" w:eastAsia="Times New Roman" w:hAnsi="Arial" w:cs="Arial"/>
-                <w:color w:val="000000" w:themeColor="text1"/>
-                <w:sz w:val="20"/>
-                <w:szCs w:val="20"/>
-              </w:rPr>
-              <w:t>nip</w:t>
-            </w:r>
-            <w:r>
-              <w:rPr>
-                <w:rFonts w:ascii="Arial" w:eastAsia="Times New Roman" w:hAnsi="Arial" w:cs="Arial"/>
-                <w:color w:val="000000" w:themeColor="text1"/>
-                <w:sz w:val="20"/>
-                <w:szCs w:val="20"/>
-              </w:rPr>
-              <w:t>}</w:t>
+              <w:t>_nip}</w:t>
             </w:r>
           </w:p>
         </w:tc>

</xml_diff>